<commit_message>
Ajustes publicación tema 06 sexto
Ajustes sexto
</commit_message>
<xml_diff>
--- a/fuentes/contenidos/grado06/guion06/MA_06_06_CO_Publicación 01.docx
+++ b/fuentes/contenidos/grado06/guion06/MA_06_06_CO_Publicación 01.docx
@@ -2,6 +2,13 @@
 <file path=word/document.xml><?xml version="1.0" encoding="utf-8"?>
 <w:document xmlns:wpc="http://schemas.microsoft.com/office/word/2010/wordprocessingCanvas" xmlns:mo="http://schemas.microsoft.com/office/mac/office/2008/main" xmlns:mc="http://schemas.openxmlformats.org/markup-compatibility/2006" xmlns:mv="urn:schemas-microsoft-com:mac:vml" xmlns:o="urn:schemas-microsoft-com:office:office" xmlns:r="http://schemas.openxmlformats.org/officeDocument/2006/relationships" xmlns:m="http://schemas.openxmlformats.org/officeDocument/2006/math" xmlns:v="urn:schemas-microsoft-com:vml" xmlns:wp14="http://schemas.microsoft.com/office/word/2010/wordprocessingDrawing" xmlns:wp="http://schemas.openxmlformats.org/drawingml/2006/wordprocessingDrawing" xmlns:w10="urn:schemas-microsoft-com:office:word" xmlns:w="http://schemas.openxmlformats.org/wordprocessingml/2006/main" xmlns:w14="http://schemas.microsoft.com/office/word/2010/wordml" xmlns:wpg="http://schemas.microsoft.com/office/word/2010/wordprocessingGroup" xmlns:wpi="http://schemas.microsoft.com/office/word/2010/wordprocessingInk" xmlns:wne="http://schemas.microsoft.com/office/word/2006/wordml" xmlns:wps="http://schemas.microsoft.com/office/word/2010/wordprocessingShape" mc:Ignorable="w14 wp14">
   <w:body>
+    <w:p/>
+    <w:p>
+      <w:r>
+        <w:t>Ajustes</w:t>
+      </w:r>
+    </w:p>
+    <w:p/>
     <w:p>
       <w:r>
         <w:rPr>
@@ -9,9 +16,17 @@
           <w:lang w:val="es-ES"/>
         </w:rPr>
         <w:drawing>
-          <wp:inline distT="0" distB="0" distL="0" distR="0">
+          <wp:anchor distT="0" distB="0" distL="114300" distR="114300" simplePos="0" relativeHeight="251658240" behindDoc="0" locked="0" layoutInCell="1" allowOverlap="1" wp14:anchorId="1BFF60CE" wp14:editId="35443DB5">
+            <wp:simplePos x="0" y="0"/>
+            <wp:positionH relativeFrom="column">
+              <wp:posOffset>-228600</wp:posOffset>
+            </wp:positionH>
+            <wp:positionV relativeFrom="paragraph">
+              <wp:posOffset>149860</wp:posOffset>
+            </wp:positionV>
             <wp:extent cx="5613400" cy="3213100"/>
             <wp:effectExtent l="0" t="0" r="0" b="12700"/>
+            <wp:wrapNone/>
             <wp:docPr id="1" name="Imagen 1" descr="ANDRE:Users:Andre:Desktop:1.png"/>
             <wp:cNvGraphicFramePr>
               <a:graphicFrameLocks xmlns:a="http://schemas.openxmlformats.org/drawingml/2006/main" noChangeAspect="1"/>
@@ -50,11 +65,22 @@
                     <a:ln>
                       <a:noFill/>
                     </a:ln>
+                    <a:extLst>
+                      <a:ext uri="{FAA26D3D-D897-4be2-8F04-BA451C77F1D7}">
+                        <ma14:placeholderFlag xmlns:ma14="http://schemas.microsoft.com/office/mac/drawingml/2011/main"/>
+                      </a:ext>
+                    </a:extLst>
                   </pic:spPr>
                 </pic:pic>
               </a:graphicData>
             </a:graphic>
-          </wp:inline>
+            <wp14:sizeRelH relativeFrom="page">
+              <wp14:pctWidth>0</wp14:pctWidth>
+            </wp14:sizeRelH>
+            <wp14:sizeRelV relativeFrom="page">
+              <wp14:pctHeight>0</wp14:pctHeight>
+            </wp14:sizeRelV>
+          </wp:anchor>
         </w:drawing>
       </w:r>
     </w:p>
@@ -66,6 +92,21 @@
     <w:p/>
     <w:p/>
     <w:p/>
+    <w:p/>
+    <w:p/>
+    <w:p/>
+    <w:p/>
+    <w:p/>
+    <w:p/>
+    <w:p/>
+    <w:p/>
+    <w:p/>
+    <w:p/>
+    <w:p/>
+    <w:p>
+      <w:bookmarkStart w:id="0" w:name="_GoBack"/>
+      <w:bookmarkEnd w:id="0"/>
+    </w:p>
     <w:p>
       <w:r>
         <w:rPr>
@@ -74,7 +115,7 @@
         </w:rPr>
         <w:lastRenderedPageBreak/>
         <w:drawing>
-          <wp:inline distT="0" distB="0" distL="0" distR="0">
+          <wp:inline distT="0" distB="0" distL="0" distR="0" wp14:anchorId="682DBEF4" wp14:editId="3E038D41">
             <wp:extent cx="5600700" cy="4203700"/>
             <wp:effectExtent l="0" t="0" r="12700" b="12700"/>
             <wp:docPr id="2" name="Imagen 2" descr="ANDRE:Users:Andre:Desktop:2.png"/>
@@ -132,10 +173,7 @@
     <w:p/>
     <w:p/>
     <w:p/>
-    <w:p>
-      <w:bookmarkStart w:id="0" w:name="_GoBack"/>
-      <w:bookmarkEnd w:id="0"/>
-    </w:p>
+    <w:p/>
     <w:p>
       <w:r>
         <w:rPr>
@@ -143,7 +181,7 @@
           <w:lang w:val="es-ES"/>
         </w:rPr>
         <w:drawing>
-          <wp:inline distT="0" distB="0" distL="0" distR="0">
+          <wp:inline distT="0" distB="0" distL="0" distR="0" wp14:anchorId="294EBEB2" wp14:editId="4CF68276">
             <wp:extent cx="5613400" cy="3695700"/>
             <wp:effectExtent l="0" t="0" r="0" b="12700"/>
             <wp:docPr id="3" name="Imagen 3" descr="ANDRE:Users:Andre:Desktop:4.png"/>

</xml_diff>